<commit_message>
final touches report 0
</commit_message>
<xml_diff>
--- a/Reports/Report 0.docx
+++ b/Reports/Report 0.docx
@@ -11,7 +11,7 @@
           <w:noProof/>
         </w:rPr>
         <w:drawing>
-          <wp:anchor distT="0" distB="0" distL="114300" distR="114300" simplePos="0" relativeHeight="251650048" behindDoc="0" locked="0" layoutInCell="1" allowOverlap="1" wp14:anchorId="19C079ED" wp14:editId="027F6C4F">
+          <wp:anchor distT="0" distB="0" distL="114300" distR="114300" simplePos="0" relativeHeight="251649024" behindDoc="0" locked="0" layoutInCell="1" allowOverlap="1" wp14:anchorId="19C079ED" wp14:editId="0AF3FC31">
             <wp:simplePos x="0" y="0"/>
             <wp:positionH relativeFrom="margin">
               <wp:posOffset>1306195</wp:posOffset>
@@ -180,6 +180,21 @@
           <w:rFonts w:ascii="Dubai" w:hAnsi="Dubai" w:cs="Dubai"/>
           <w:b/>
           <w:bCs/>
+          <w:noProof/>
+          <w:color w:val="000000" w:themeColor="text1"/>
+          <w:sz w:val="32"/>
+          <w:szCs w:val="32"/>
+        </w:rPr>
+      </w:pPr>
+    </w:p>
+    <w:p>
+      <w:pPr>
+        <w:jc w:val="center"/>
+        <w:rPr>
+          <w:rFonts w:ascii="Dubai" w:hAnsi="Dubai" w:cs="Dubai"/>
+          <w:b/>
+          <w:bCs/>
+          <w:noProof/>
           <w:color w:val="000000" w:themeColor="text1"/>
           <w:sz w:val="32"/>
           <w:szCs w:val="32"/>
@@ -211,6 +226,265 @@
           <w:szCs w:val="32"/>
         </w:rPr>
       </w:pPr>
+      <w:r>
+        <w:rPr>
+          <w:rFonts w:ascii="Dubai" w:hAnsi="Dubai" w:cs="Dubai"/>
+          <w:b/>
+          <w:bCs/>
+          <w:noProof/>
+          <w:color w:val="000000" w:themeColor="text1"/>
+          <w:sz w:val="32"/>
+          <w:szCs w:val="32"/>
+        </w:rPr>
+        <mc:AlternateContent>
+          <mc:Choice Requires="wpg">
+            <w:drawing>
+              <wp:anchor distT="0" distB="0" distL="114300" distR="114300" simplePos="0" relativeHeight="251679231" behindDoc="0" locked="0" layoutInCell="1" allowOverlap="1" wp14:anchorId="4C5A7C01" wp14:editId="26BEC733">
+                <wp:simplePos x="0" y="0"/>
+                <wp:positionH relativeFrom="margin">
+                  <wp:align>center</wp:align>
+                </wp:positionH>
+                <wp:positionV relativeFrom="paragraph">
+                  <wp:posOffset>130810</wp:posOffset>
+                </wp:positionV>
+                <wp:extent cx="2200574" cy="687070"/>
+                <wp:effectExtent l="0" t="0" r="9525" b="0"/>
+                <wp:wrapNone/>
+                <wp:docPr id="43" name="Group 43">
+                  <a:hlinkClick xmlns:a="http://schemas.openxmlformats.org/drawingml/2006/main" r:id="rId9"/>
+                </wp:docPr>
+                <wp:cNvGraphicFramePr/>
+                <a:graphic xmlns:a="http://schemas.openxmlformats.org/drawingml/2006/main">
+                  <a:graphicData uri="http://schemas.microsoft.com/office/word/2010/wordprocessingGroup">
+                    <wpg:wgp>
+                      <wpg:cNvGrpSpPr/>
+                      <wpg:grpSpPr>
+                        <a:xfrm>
+                          <a:off x="0" y="0"/>
+                          <a:ext cx="2200574" cy="687070"/>
+                          <a:chOff x="0" y="0"/>
+                          <a:chExt cx="2200574" cy="687070"/>
+                        </a:xfrm>
+                      </wpg:grpSpPr>
+                      <wps:wsp>
+                        <wps:cNvPr id="38" name="Rectangle: Rounded Corners 38"/>
+                        <wps:cNvSpPr/>
+                        <wps:spPr>
+                          <a:xfrm>
+                            <a:off x="0" y="0"/>
+                            <a:ext cx="2200574" cy="618490"/>
+                          </a:xfrm>
+                          <a:prstGeom prst="roundRect">
+                            <a:avLst>
+                              <a:gd name="adj" fmla="val 41859"/>
+                            </a:avLst>
+                          </a:prstGeom>
+                          <a:solidFill>
+                            <a:schemeClr val="bg1">
+                              <a:lumMod val="95000"/>
+                            </a:schemeClr>
+                          </a:solidFill>
+                          <a:ln>
+                            <a:noFill/>
+                          </a:ln>
+                        </wps:spPr>
+                        <wps:style>
+                          <a:lnRef idx="2">
+                            <a:schemeClr val="accent1">
+                              <a:shade val="50000"/>
+                            </a:schemeClr>
+                          </a:lnRef>
+                          <a:fillRef idx="1">
+                            <a:schemeClr val="accent1"/>
+                          </a:fillRef>
+                          <a:effectRef idx="0">
+                            <a:schemeClr val="accent1"/>
+                          </a:effectRef>
+                          <a:fontRef idx="minor">
+                            <a:schemeClr val="lt1"/>
+                          </a:fontRef>
+                        </wps:style>
+                        <wps:txbx>
+                          <w:txbxContent>
+                            <w:p>
+                              <w:pPr>
+                                <w:jc w:val="center"/>
+                                <w:rPr>
+                                  <w:color w:val="000000" w:themeColor="text1"/>
+                                </w:rPr>
+                              </w:pPr>
+                            </w:p>
+                          </w:txbxContent>
+                        </wps:txbx>
+                        <wps:bodyPr rot="0" spcFirstLastPara="0" vertOverflow="overflow" horzOverflow="overflow" vert="horz" wrap="square" lIns="91440" tIns="45720" rIns="91440" bIns="45720" numCol="1" spcCol="0" rtlCol="0" fromWordArt="0" anchor="ctr" anchorCtr="0" forceAA="0" compatLnSpc="1">
+                          <a:prstTxWarp prst="textNoShape">
+                            <a:avLst/>
+                          </a:prstTxWarp>
+                          <a:noAutofit/>
+                        </wps:bodyPr>
+                      </wps:wsp>
+                      <pic:pic xmlns:pic="http://schemas.openxmlformats.org/drawingml/2006/picture">
+                        <pic:nvPicPr>
+                          <pic:cNvPr id="39" name="Picture 39"/>
+                          <pic:cNvPicPr>
+                            <a:picLocks noChangeAspect="1"/>
+                          </pic:cNvPicPr>
+                        </pic:nvPicPr>
+                        <pic:blipFill rotWithShape="1">
+                          <a:blip r:embed="rId10" cstate="print">
+                            <a:extLst>
+                              <a:ext uri="{28A0092B-C50C-407E-A947-70E740481C1C}">
+                                <a14:useLocalDpi xmlns:a14="http://schemas.microsoft.com/office/drawing/2010/main" val="0"/>
+                              </a:ext>
+                              <a:ext uri="{837473B0-CC2E-450A-ABE3-18F120FF3D39}">
+                                <a1611:picAttrSrcUrl xmlns:a1611="http://schemas.microsoft.com/office/drawing/2016/11/main" r:id="rId11"/>
+                              </a:ext>
+                            </a:extLst>
+                          </a:blip>
+                          <a:srcRect l="20884" t="11214" r="19174" b="33163"/>
+                          <a:stretch/>
+                        </pic:blipFill>
+                        <pic:spPr bwMode="auto">
+                          <a:xfrm>
+                            <a:off x="251460" y="121920"/>
+                            <a:ext cx="403225" cy="374015"/>
+                          </a:xfrm>
+                          <a:prstGeom prst="rect">
+                            <a:avLst/>
+                          </a:prstGeom>
+                          <a:ln>
+                            <a:noFill/>
+                          </a:ln>
+                          <a:extLst>
+                            <a:ext uri="{53640926-AAD7-44D8-BBD7-CCE9431645EC}">
+                              <a14:shadowObscured xmlns:a14="http://schemas.microsoft.com/office/drawing/2010/main"/>
+                            </a:ext>
+                          </a:extLst>
+                        </pic:spPr>
+                      </pic:pic>
+                      <wps:wsp>
+                        <wps:cNvPr id="41" name="Text Box 2"/>
+                        <wps:cNvSpPr txBox="1">
+                          <a:spLocks noChangeArrowheads="1"/>
+                        </wps:cNvSpPr>
+                        <wps:spPr bwMode="auto">
+                          <a:xfrm>
+                            <a:off x="731520" y="68580"/>
+                            <a:ext cx="1261745" cy="618490"/>
+                          </a:xfrm>
+                          <a:prstGeom prst="rect">
+                            <a:avLst/>
+                          </a:prstGeom>
+                          <a:noFill/>
+                          <a:ln w="9525">
+                            <a:noFill/>
+                            <a:miter lim="800000"/>
+                            <a:headEnd/>
+                            <a:tailEnd/>
+                          </a:ln>
+                        </wps:spPr>
+                        <wps:txbx>
+                          <w:txbxContent>
+                            <w:p>
+                              <w:pPr>
+                                <w:bidi w:val="0"/>
+                                <w:rPr>
+                                  <w:sz w:val="36"/>
+                                  <w:szCs w:val="36"/>
+                                </w:rPr>
+                              </w:pPr>
+                              <w:r>
+                                <w:rPr>
+                                  <w:sz w:val="36"/>
+                                  <w:szCs w:val="36"/>
+                                </w:rPr>
+                                <w:t>Contact Us</w:t>
+                              </w:r>
+                            </w:p>
+                          </w:txbxContent>
+                        </wps:txbx>
+                        <wps:bodyPr rot="0" vert="horz" wrap="square" lIns="91440" tIns="45720" rIns="91440" bIns="45720" anchor="t" anchorCtr="0">
+                          <a:spAutoFit/>
+                        </wps:bodyPr>
+                      </wps:wsp>
+                    </wpg:wgp>
+                  </a:graphicData>
+                </a:graphic>
+              </wp:anchor>
+            </w:drawing>
+          </mc:Choice>
+          <mc:Fallback>
+            <w:pict>
+              <v:group w14:anchorId="4C5A7C01" id="Group 43" o:spid="_x0000_s1026" href="mailto:jolian.ewaied@gmail.com,%20nb29122005@gmail.com?subject=Weekly%20Report%20-%20RTS%20Lab" style="position:absolute;left:0;text-align:left;margin-left:0;margin-top:10.3pt;width:173.25pt;height:54.1pt;z-index:251679231;mso-position-horizontal:center;mso-position-horizontal-relative:margin" coordsize="22005,6870" o:gfxdata="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" o:button="t">
+                <v:roundrect id="Rectangle: Rounded Corners 38" o:spid="_x0000_s1027" style="position:absolute;width:22005;height:6184;visibility:visible;mso-wrap-style:square;v-text-anchor:middle" arcsize="27434f" o:gfxdata="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" fillcolor="#f2f2f2 [3052]" stroked="f" strokeweight="1pt">
+                  <v:stroke joinstyle="miter"/>
+                  <v:textbox>
+                    <w:txbxContent>
+                      <w:p>
+                        <w:pPr>
+                          <w:jc w:val="center"/>
+                          <w:rPr>
+                            <w:color w:val="000000" w:themeColor="text1"/>
+                          </w:rPr>
+                        </w:pPr>
+                      </w:p>
+                    </w:txbxContent>
+                  </v:textbox>
+                </v:roundrect>
+                <v:shapetype id="_x0000_t75" coordsize="21600,21600" o:spt="75" o:preferrelative="t" path="m@4@5l@4@11@9@11@9@5xe" filled="f" stroked="f">
+                  <v:stroke joinstyle="miter"/>
+                  <v:formulas>
+                    <v:f eqn="if lineDrawn pixelLineWidth 0"/>
+                    <v:f eqn="sum @0 1 0"/>
+                    <v:f eqn="sum 0 0 @1"/>
+                    <v:f eqn="prod @2 1 2"/>
+                    <v:f eqn="prod @3 21600 pixelWidth"/>
+                    <v:f eqn="prod @3 21600 pixelHeight"/>
+                    <v:f eqn="sum @0 0 1"/>
+                    <v:f eqn="prod @6 1 2"/>
+                    <v:f eqn="prod @7 21600 pixelWidth"/>
+                    <v:f eqn="sum @8 21600 0"/>
+                    <v:f eqn="prod @7 21600 pixelHeight"/>
+                    <v:f eqn="sum @10 21600 0"/>
+                  </v:formulas>
+                  <v:path o:extrusionok="f" gradientshapeok="t" o:connecttype="rect"/>
+                  <o:lock v:ext="edit" aspectratio="t"/>
+                </v:shapetype>
+                <v:shape id="Picture 39" o:spid="_x0000_s1028" type="#_x0000_t75" style="position:absolute;left:2514;top:1219;width:4032;height:3740;visibility:visible;mso-wrap-style:square" o:gfxdata="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">
+                  <v:imagedata r:id="rId12" o:title="" croptop="7349f" cropbottom="21734f" cropleft="13687f" cropright="12566f"/>
+                </v:shape>
+                <v:shapetype id="_x0000_t202" coordsize="21600,21600" o:spt="202" path="m,l,21600r21600,l21600,xe">
+                  <v:stroke joinstyle="miter"/>
+                  <v:path gradientshapeok="t" o:connecttype="rect"/>
+                </v:shapetype>
+                <v:shape id="Text Box 2" o:spid="_x0000_s1029" type="#_x0000_t202" style="position:absolute;left:7315;top:685;width:12617;height:6185;visibility:visible;mso-wrap-style:square;v-text-anchor:top" o:gfxdata="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" filled="f" stroked="f">
+                  <v:textbox style="mso-fit-shape-to-text:t">
+                    <w:txbxContent>
+                      <w:p>
+                        <w:pPr>
+                          <w:bidi w:val="0"/>
+                          <w:rPr>
+                            <w:sz w:val="36"/>
+                            <w:szCs w:val="36"/>
+                          </w:rPr>
+                        </w:pPr>
+                        <w:r>
+                          <w:rPr>
+                            <w:sz w:val="36"/>
+                            <w:szCs w:val="36"/>
+                          </w:rPr>
+                          <w:t>Contact Us</w:t>
+                        </w:r>
+                      </w:p>
+                    </w:txbxContent>
+                  </v:textbox>
+                </v:shape>
+                <w10:wrap anchorx="margin"/>
+              </v:group>
+            </w:pict>
+          </mc:Fallback>
+        </mc:AlternateContent>
+      </w:r>
     </w:p>
     <w:p>
       <w:pPr>
@@ -325,7 +599,7 @@
             </w:rPr>
             <w:fldChar w:fldCharType="separate"/>
           </w:r>
-          <w:hyperlink w:anchor="_Toc140784354" w:history="1">
+          <w:hyperlink w:anchor="_Toc140790465" w:history="1">
             <w:r>
               <w:rPr>
                 <w:rStyle w:val="Hyperlink"/>
@@ -377,7 +651,7 @@
                 <w:noProof/>
                 <w:webHidden/>
               </w:rPr>
-              <w:instrText>Toc140784354 \h</w:instrText>
+              <w:instrText>Toc140790465 \h</w:instrText>
             </w:r>
             <w:r>
               <w:rPr>
@@ -406,7 +680,6 @@
               <w:rPr>
                 <w:noProof/>
                 <w:webHidden/>
-                <w:rtl/>
               </w:rPr>
               <w:t>3</w:t>
             </w:r>
@@ -430,7 +703,7 @@
               <w:lang w:bidi="ar-SA"/>
             </w:rPr>
           </w:pPr>
-          <w:hyperlink w:anchor="_Toc140784355" w:history="1">
+          <w:hyperlink w:anchor="_Toc140790466" w:history="1">
             <w:r>
               <w:rPr>
                 <w:rStyle w:val="Hyperlink"/>
@@ -482,7 +755,7 @@
                 <w:noProof/>
                 <w:webHidden/>
               </w:rPr>
-              <w:instrText>Toc140784355 \h</w:instrText>
+              <w:instrText>Toc140790466 \h</w:instrText>
             </w:r>
             <w:r>
               <w:rPr>
@@ -511,7 +784,6 @@
               <w:rPr>
                 <w:noProof/>
                 <w:webHidden/>
-                <w:rtl/>
               </w:rPr>
               <w:t>3</w:t>
             </w:r>
@@ -539,7 +811,7 @@
               <w:lang w:bidi="ar-SA"/>
             </w:rPr>
           </w:pPr>
-          <w:hyperlink w:anchor="_Toc140784356" w:history="1">
+          <w:hyperlink w:anchor="_Toc140790467" w:history="1">
             <w:r>
               <w:rPr>
                 <w:rStyle w:val="Hyperlink"/>
@@ -591,7 +863,7 @@
                 <w:noProof/>
                 <w:webHidden/>
               </w:rPr>
-              <w:instrText>Toc140784356 \h</w:instrText>
+              <w:instrText>Toc140790467 \h</w:instrText>
             </w:r>
             <w:r>
               <w:rPr>
@@ -620,7 +892,6 @@
               <w:rPr>
                 <w:noProof/>
                 <w:webHidden/>
-                <w:rtl/>
               </w:rPr>
               <w:t>3</w:t>
             </w:r>
@@ -648,7 +919,7 @@
               <w:lang w:bidi="ar-SA"/>
             </w:rPr>
           </w:pPr>
-          <w:hyperlink w:anchor="_Toc140784357" w:history="1">
+          <w:hyperlink w:anchor="_Toc140790468" w:history="1">
             <w:r>
               <w:rPr>
                 <w:rStyle w:val="Hyperlink"/>
@@ -700,7 +971,7 @@
                 <w:noProof/>
                 <w:webHidden/>
               </w:rPr>
-              <w:instrText>Toc140784357 \h</w:instrText>
+              <w:instrText>Toc140790468 \h</w:instrText>
             </w:r>
             <w:r>
               <w:rPr>
@@ -729,7 +1000,6 @@
               <w:rPr>
                 <w:noProof/>
                 <w:webHidden/>
-                <w:rtl/>
               </w:rPr>
               <w:t>3</w:t>
             </w:r>
@@ -757,7 +1027,7 @@
               <w:lang w:bidi="ar-SA"/>
             </w:rPr>
           </w:pPr>
-          <w:hyperlink w:anchor="_Toc140784358" w:history="1">
+          <w:hyperlink w:anchor="_Toc140790469" w:history="1">
             <w:r>
               <w:rPr>
                 <w:rStyle w:val="Hyperlink"/>
@@ -809,7 +1079,7 @@
                 <w:noProof/>
                 <w:webHidden/>
               </w:rPr>
-              <w:instrText>Toc140784358 \h</w:instrText>
+              <w:instrText>Toc140790469 \h</w:instrText>
             </w:r>
             <w:r>
               <w:rPr>
@@ -838,112 +1108,6 @@
               <w:rPr>
                 <w:noProof/>
                 <w:webHidden/>
-                <w:rtl/>
-              </w:rPr>
-              <w:t>4</w:t>
-            </w:r>
-            <w:r>
-              <w:rPr>
-                <w:noProof/>
-                <w:webHidden/>
-                <w:rtl/>
-              </w:rPr>
-              <w:fldChar w:fldCharType="end"/>
-            </w:r>
-          </w:hyperlink>
-        </w:p>
-        <w:p>
-          <w:pPr>
-            <w:pStyle w:val="TOC3"/>
-            <w:rPr>
-              <w:rFonts w:asciiTheme="minorHAnsi" w:eastAsiaTheme="minorEastAsia" w:hAnsiTheme="minorHAnsi"/>
-              <w:noProof/>
-              <w:rtl/>
-              <w:lang w:bidi="ar-SA"/>
-            </w:rPr>
-          </w:pPr>
-          <w:hyperlink w:anchor="_Toc140784359" w:history="1">
-            <w:r>
-              <w:rPr>
-                <w:rStyle w:val="Hyperlink"/>
-                <w:noProof/>
-              </w:rPr>
-              <w:t>Files Format</w:t>
-            </w:r>
-            <w:r>
-              <w:rPr>
-                <w:noProof/>
-                <w:webHidden/>
-                <w:rtl/>
-              </w:rPr>
-              <w:tab/>
-            </w:r>
-            <w:r>
-              <w:rPr>
-                <w:noProof/>
-                <w:webHidden/>
-                <w:rtl/>
-              </w:rPr>
-              <w:fldChar w:fldCharType="begin"/>
-            </w:r>
-            <w:r>
-              <w:rPr>
-                <w:noProof/>
-                <w:webHidden/>
-                <w:rtl/>
-              </w:rPr>
-              <w:instrText xml:space="preserve"> </w:instrText>
-            </w:r>
-            <w:r>
-              <w:rPr>
-                <w:noProof/>
-                <w:webHidden/>
-              </w:rPr>
-              <w:instrText>PAGEREF</w:instrText>
-            </w:r>
-            <w:r>
-              <w:rPr>
-                <w:noProof/>
-                <w:webHidden/>
-                <w:rtl/>
-              </w:rPr>
-              <w:instrText xml:space="preserve"> _</w:instrText>
-            </w:r>
-            <w:r>
-              <w:rPr>
-                <w:noProof/>
-                <w:webHidden/>
-              </w:rPr>
-              <w:instrText>Toc140784359 \h</w:instrText>
-            </w:r>
-            <w:r>
-              <w:rPr>
-                <w:noProof/>
-                <w:webHidden/>
-                <w:rtl/>
-              </w:rPr>
-              <w:instrText xml:space="preserve"> </w:instrText>
-            </w:r>
-            <w:r>
-              <w:rPr>
-                <w:noProof/>
-                <w:webHidden/>
-                <w:rtl/>
-              </w:rPr>
-            </w:r>
-            <w:r>
-              <w:rPr>
-                <w:noProof/>
-                <w:webHidden/>
-                <w:rtl/>
-              </w:rPr>
-              <w:fldChar w:fldCharType="separate"/>
-            </w:r>
-            <w:r>
-              <w:rPr>
-                <w:noProof/>
-                <w:webHidden/>
-                <w:rtl/>
               </w:rPr>
               <w:t>4</w:t>
             </w:r>
@@ -971,7 +1135,7 @@
               <w:lang w:bidi="ar-SA"/>
             </w:rPr>
           </w:pPr>
-          <w:hyperlink w:anchor="_Toc140784360" w:history="1">
+          <w:hyperlink w:anchor="_Toc140790470" w:history="1">
             <w:r>
               <w:rPr>
                 <w:rStyle w:val="Hyperlink"/>
@@ -1023,7 +1187,7 @@
                 <w:noProof/>
                 <w:webHidden/>
               </w:rPr>
-              <w:instrText>Toc140784360 \h</w:instrText>
+              <w:instrText>Toc140790470 \h</w:instrText>
             </w:r>
             <w:r>
               <w:rPr>
@@ -1052,9 +1216,220 @@
               <w:rPr>
                 <w:noProof/>
                 <w:webHidden/>
+              </w:rPr>
+              <w:t>5</w:t>
+            </w:r>
+            <w:r>
+              <w:rPr>
+                <w:noProof/>
+                <w:webHidden/>
                 <w:rtl/>
               </w:rPr>
-              <w:t>5</w:t>
+              <w:fldChar w:fldCharType="end"/>
+            </w:r>
+          </w:hyperlink>
+        </w:p>
+        <w:p>
+          <w:pPr>
+            <w:pStyle w:val="TOC2"/>
+            <w:tabs>
+              <w:tab w:val="right" w:leader="dot" w:pos="9016"/>
+            </w:tabs>
+            <w:bidi w:val="0"/>
+            <w:rPr>
+              <w:rFonts w:asciiTheme="minorHAnsi" w:eastAsiaTheme="minorEastAsia" w:hAnsiTheme="minorHAnsi"/>
+              <w:noProof/>
+              <w:rtl/>
+              <w:lang w:bidi="ar-SA"/>
+            </w:rPr>
+          </w:pPr>
+          <w:hyperlink w:anchor="_Toc140790471" w:history="1">
+            <w:r>
+              <w:rPr>
+                <w:rStyle w:val="Hyperlink"/>
+                <w:noProof/>
+              </w:rPr>
+              <w:t>Implementing CSV reader class</w:t>
+            </w:r>
+            <w:r>
+              <w:rPr>
+                <w:noProof/>
+                <w:webHidden/>
+                <w:rtl/>
+              </w:rPr>
+              <w:tab/>
+            </w:r>
+            <w:r>
+              <w:rPr>
+                <w:noProof/>
+                <w:webHidden/>
+                <w:rtl/>
+              </w:rPr>
+              <w:fldChar w:fldCharType="begin"/>
+            </w:r>
+            <w:r>
+              <w:rPr>
+                <w:noProof/>
+                <w:webHidden/>
+                <w:rtl/>
+              </w:rPr>
+              <w:instrText xml:space="preserve"> </w:instrText>
+            </w:r>
+            <w:r>
+              <w:rPr>
+                <w:noProof/>
+                <w:webHidden/>
+              </w:rPr>
+              <w:instrText>PAGEREF</w:instrText>
+            </w:r>
+            <w:r>
+              <w:rPr>
+                <w:noProof/>
+                <w:webHidden/>
+                <w:rtl/>
+              </w:rPr>
+              <w:instrText xml:space="preserve"> _</w:instrText>
+            </w:r>
+            <w:r>
+              <w:rPr>
+                <w:noProof/>
+                <w:webHidden/>
+              </w:rPr>
+              <w:instrText>Toc140790471 \h</w:instrText>
+            </w:r>
+            <w:r>
+              <w:rPr>
+                <w:noProof/>
+                <w:webHidden/>
+                <w:rtl/>
+              </w:rPr>
+              <w:instrText xml:space="preserve"> </w:instrText>
+            </w:r>
+            <w:r>
+              <w:rPr>
+                <w:noProof/>
+                <w:webHidden/>
+                <w:rtl/>
+              </w:rPr>
+            </w:r>
+            <w:r>
+              <w:rPr>
+                <w:noProof/>
+                <w:webHidden/>
+                <w:rtl/>
+              </w:rPr>
+              <w:fldChar w:fldCharType="separate"/>
+            </w:r>
+            <w:r>
+              <w:rPr>
+                <w:noProof/>
+                <w:webHidden/>
+              </w:rPr>
+              <w:t>6</w:t>
+            </w:r>
+            <w:r>
+              <w:rPr>
+                <w:noProof/>
+                <w:webHidden/>
+                <w:rtl/>
+              </w:rPr>
+              <w:fldChar w:fldCharType="end"/>
+            </w:r>
+          </w:hyperlink>
+        </w:p>
+        <w:p>
+          <w:pPr>
+            <w:pStyle w:val="TOC1"/>
+            <w:rPr>
+              <w:rFonts w:asciiTheme="minorHAnsi" w:eastAsiaTheme="minorEastAsia" w:hAnsiTheme="minorHAnsi"/>
+              <w:noProof/>
+              <w:rtl/>
+              <w:lang w:bidi="ar-SA"/>
+            </w:rPr>
+          </w:pPr>
+          <w:hyperlink w:anchor="_Toc140790472" w:history="1">
+            <w:r>
+              <w:rPr>
+                <w:rStyle w:val="Hyperlink"/>
+                <w:noProof/>
+              </w:rPr>
+              <w:t>Next Week's Tasks</w:t>
+            </w:r>
+            <w:r>
+              <w:rPr>
+                <w:noProof/>
+                <w:webHidden/>
+                <w:rtl/>
+              </w:rPr>
+              <w:tab/>
+            </w:r>
+            <w:r>
+              <w:rPr>
+                <w:noProof/>
+                <w:webHidden/>
+                <w:rtl/>
+              </w:rPr>
+              <w:fldChar w:fldCharType="begin"/>
+            </w:r>
+            <w:r>
+              <w:rPr>
+                <w:noProof/>
+                <w:webHidden/>
+                <w:rtl/>
+              </w:rPr>
+              <w:instrText xml:space="preserve"> </w:instrText>
+            </w:r>
+            <w:r>
+              <w:rPr>
+                <w:noProof/>
+                <w:webHidden/>
+              </w:rPr>
+              <w:instrText>PAGEREF</w:instrText>
+            </w:r>
+            <w:r>
+              <w:rPr>
+                <w:noProof/>
+                <w:webHidden/>
+                <w:rtl/>
+              </w:rPr>
+              <w:instrText xml:space="preserve"> _</w:instrText>
+            </w:r>
+            <w:r>
+              <w:rPr>
+                <w:noProof/>
+                <w:webHidden/>
+              </w:rPr>
+              <w:instrText>Toc140790472 \h</w:instrText>
+            </w:r>
+            <w:r>
+              <w:rPr>
+                <w:noProof/>
+                <w:webHidden/>
+                <w:rtl/>
+              </w:rPr>
+              <w:instrText xml:space="preserve"> </w:instrText>
+            </w:r>
+            <w:r>
+              <w:rPr>
+                <w:noProof/>
+                <w:webHidden/>
+                <w:rtl/>
+              </w:rPr>
+            </w:r>
+            <w:r>
+              <w:rPr>
+                <w:noProof/>
+                <w:webHidden/>
+                <w:rtl/>
+              </w:rPr>
+              <w:fldChar w:fldCharType="separate"/>
+            </w:r>
+            <w:r>
+              <w:rPr>
+                <w:noProof/>
+                <w:webHidden/>
+              </w:rPr>
+              <w:t>6</w:t>
             </w:r>
             <w:r>
               <w:rPr>
@@ -1270,23 +1645,11 @@
     </w:p>
     <w:p>
       <w:pPr>
-        <w:bidi w:val="0"/>
-        <w:jc w:val="center"/>
-        <w:rPr>
-          <w:sz w:val="28"/>
-          <w:szCs w:val="28"/>
-          <w:rtl/>
-        </w:rPr>
-      </w:pPr>
-    </w:p>
-    <w:p>
-      <w:pPr>
         <w:pStyle w:val="Heading1"/>
         <w:bidi w:val="0"/>
       </w:pPr>
-      <w:bookmarkStart w:id="0" w:name="_Toc140784354"/>
-      <w:r>
-        <w:lastRenderedPageBreak/>
+      <w:bookmarkStart w:id="0" w:name="_Toc140790465"/>
+      <w:r>
         <w:t>This Week's Tasks</w:t>
       </w:r>
       <w:bookmarkEnd w:id="0"/>
@@ -1361,7 +1724,7 @@
         <w:pStyle w:val="Heading1"/>
         <w:bidi w:val="0"/>
       </w:pPr>
-      <w:bookmarkStart w:id="1" w:name="_Toc140784355"/>
+      <w:bookmarkStart w:id="1" w:name="_Toc140790466"/>
       <w:r>
         <w:t>Tasks Done</w:t>
       </w:r>
@@ -1372,7 +1735,7 @@
         <w:pStyle w:val="Heading2"/>
         <w:bidi w:val="0"/>
       </w:pPr>
-      <w:bookmarkStart w:id="2" w:name="_Toc140784356"/>
+      <w:bookmarkStart w:id="2" w:name="_Toc140790467"/>
       <w:r>
         <w:t xml:space="preserve">Understanding </w:t>
       </w:r>
@@ -1473,7 +1836,7 @@
           <w:rFonts w:eastAsiaTheme="minorEastAsia"/>
         </w:rPr>
       </w:pPr>
-      <w:bookmarkStart w:id="3" w:name="_Toc140784357"/>
+      <w:bookmarkStart w:id="3" w:name="_Toc140790468"/>
       <w:r>
         <w:rPr>
           <w:rFonts w:eastAsiaTheme="minorEastAsia"/>
@@ -2891,6 +3254,7 @@
           <w:szCs w:val="18"/>
           <w:lang w:bidi="ar-SA"/>
         </w:rPr>
+        <w:lastRenderedPageBreak/>
         <w:t xml:space="preserve">    </w:t>
       </w:r>
       <w:r>
@@ -2929,7 +3293,6 @@
         <w:bidi w:val="0"/>
       </w:pPr>
       <w:r>
-        <w:lastRenderedPageBreak/>
         <w:t>the results are not very promising:</w:t>
       </w:r>
     </w:p>
@@ -2943,7 +3306,7 @@
           <w:noProof/>
         </w:rPr>
         <w:drawing>
-          <wp:inline distT="0" distB="0" distL="0" distR="0" wp14:anchorId="7B29DB68" wp14:editId="6D6AC68C">
+          <wp:inline distT="0" distB="0" distL="0" distR="0" wp14:anchorId="7B29DB68" wp14:editId="2A508873">
             <wp:extent cx="1371600" cy="1660876"/>
             <wp:effectExtent l="0" t="0" r="0" b="0"/>
             <wp:docPr id="5" name="Picture 5"/>
@@ -2958,7 +3321,7 @@
                     <pic:cNvPicPr/>
                   </pic:nvPicPr>
                   <pic:blipFill>
-                    <a:blip r:embed="rId9"/>
+                    <a:blip r:embed="rId13"/>
                     <a:stretch>
                       <a:fillRect/>
                     </a:stretch>
@@ -2997,7 +3360,7 @@
           <w:noProof/>
         </w:rPr>
         <w:drawing>
-          <wp:inline distT="0" distB="0" distL="0" distR="0" wp14:anchorId="4F528AEB" wp14:editId="344FDD60">
+          <wp:inline distT="0" distB="0" distL="0" distR="0" wp14:anchorId="4F528AEB" wp14:editId="6E8F63D7">
             <wp:extent cx="3645272" cy="2050415"/>
             <wp:effectExtent l="0" t="0" r="0" b="6985"/>
             <wp:docPr id="3" name="Picture 3"/>
@@ -3012,7 +3375,7 @@
                     <pic:cNvPicPr/>
                   </pic:nvPicPr>
                   <pic:blipFill>
-                    <a:blip r:embed="rId10"/>
+                    <a:blip r:embed="rId14"/>
                     <a:stretch>
                       <a:fillRect/>
                     </a:stretch>
@@ -3037,7 +3400,7 @@
           <w:noProof/>
         </w:rPr>
         <w:drawing>
-          <wp:inline distT="0" distB="0" distL="0" distR="0" wp14:anchorId="5B8A6FFF" wp14:editId="76EC87A9">
+          <wp:inline distT="0" distB="0" distL="0" distR="0" wp14:anchorId="5B8A6FFF" wp14:editId="0DF61490">
             <wp:extent cx="3621503" cy="2040255"/>
             <wp:effectExtent l="0" t="0" r="0" b="0"/>
             <wp:docPr id="4" name="Picture 4"/>
@@ -3052,7 +3415,7 @@
                     <pic:cNvPicPr/>
                   </pic:nvPicPr>
                   <pic:blipFill>
-                    <a:blip r:embed="rId11"/>
+                    <a:blip r:embed="rId15"/>
                     <a:stretch>
                       <a:fillRect/>
                     </a:stretch>
@@ -3078,7 +3441,7 @@
         <w:pStyle w:val="Heading2"/>
         <w:bidi w:val="0"/>
       </w:pPr>
-      <w:bookmarkStart w:id="4" w:name="_Toc140784358"/>
+      <w:bookmarkStart w:id="4" w:name="_Toc140790469"/>
       <w:r>
         <w:t>Understanding files formats</w:t>
       </w:r>
@@ -3219,7 +3582,7 @@
         <w:pStyle w:val="Heading2"/>
         <w:bidi w:val="0"/>
       </w:pPr>
-      <w:bookmarkStart w:id="5" w:name="_Toc140784360"/>
+      <w:bookmarkStart w:id="5" w:name="_Toc140790470"/>
       <w:r>
         <w:lastRenderedPageBreak/>
         <w:t>Building minimal environment</w:t>
@@ -3290,7 +3653,7 @@
         <mc:AlternateContent>
           <mc:Choice Requires="wpg">
             <w:drawing>
-              <wp:anchor distT="0" distB="0" distL="114300" distR="114300" simplePos="0" relativeHeight="251669504" behindDoc="0" locked="0" layoutInCell="1" allowOverlap="1" wp14:anchorId="2D544476" wp14:editId="6B1D4BCA">
+              <wp:anchor distT="0" distB="0" distL="114300" distR="114300" simplePos="0" relativeHeight="251668480" behindDoc="0" locked="0" layoutInCell="1" allowOverlap="1" wp14:anchorId="2D544476" wp14:editId="347F89B1">
                 <wp:simplePos x="0" y="0"/>
                 <wp:positionH relativeFrom="column">
                   <wp:posOffset>-130629</wp:posOffset>
@@ -3378,7 +3741,7 @@
                                     </pic:cNvPicPr>
                                   </pic:nvPicPr>
                                   <pic:blipFill>
-                                    <a:blip r:embed="rId12" cstate="print">
+                                    <a:blip r:embed="rId16" cstate="print">
                                       <a:extLst>
                                         <a:ext uri="{28A0092B-C50C-407E-A947-70E740481C1C}">
                                           <a14:useLocalDpi xmlns:a14="http://schemas.microsoft.com/office/drawing/2010/main" val="0"/>
@@ -3412,7 +3775,7 @@
                                     </pic:cNvPicPr>
                                   </pic:nvPicPr>
                                   <pic:blipFill>
-                                    <a:blip r:embed="rId13" cstate="print">
+                                    <a:blip r:embed="rId17" cstate="print">
                                       <a:extLst>
                                         <a:ext uri="{28A0092B-C50C-407E-A947-70E740481C1C}">
                                           <a14:useLocalDpi xmlns:a14="http://schemas.microsoft.com/office/drawing/2010/main" val="0"/>
@@ -3446,13 +3809,13 @@
                                     </pic:cNvPicPr>
                                   </pic:nvPicPr>
                                   <pic:blipFill>
-                                    <a:blip r:embed="rId14" cstate="print">
+                                    <a:blip r:embed="rId18" cstate="print">
                                       <a:extLst>
                                         <a:ext uri="{28A0092B-C50C-407E-A947-70E740481C1C}">
                                           <a14:useLocalDpi xmlns:a14="http://schemas.microsoft.com/office/drawing/2010/main" val="0"/>
                                         </a:ext>
                                         <a:ext uri="{837473B0-CC2E-450A-ABE3-18F120FF3D39}">
-                                          <a1611:picAttrSrcUrl xmlns:a1611="http://schemas.microsoft.com/office/drawing/2016/11/main" r:id="rId15"/>
+                                          <a1611:picAttrSrcUrl xmlns:a1611="http://schemas.microsoft.com/office/drawing/2016/11/main" r:id="rId19"/>
                                         </a:ext>
                                       </a:extLst>
                                     </a:blip>
@@ -3478,7 +3841,7 @@
                                     </pic:cNvPicPr>
                                   </pic:nvPicPr>
                                   <pic:blipFill>
-                                    <a:blip r:embed="rId16">
+                                    <a:blip r:embed="rId20">
                                       <a:extLst>
                                         <a:ext uri="{28A0092B-C50C-407E-A947-70E740481C1C}">
                                           <a14:useLocalDpi xmlns:a14="http://schemas.microsoft.com/office/drawing/2010/main" val="0"/>
@@ -3603,13 +3966,13 @@
                                 </pic:cNvPicPr>
                               </pic:nvPicPr>
                               <pic:blipFill>
-                                <a:blip r:embed="rId17" cstate="print">
+                                <a:blip r:embed="rId21" cstate="print">
                                   <a:extLst>
                                     <a:ext uri="{28A0092B-C50C-407E-A947-70E740481C1C}">
                                       <a14:useLocalDpi xmlns:a14="http://schemas.microsoft.com/office/drawing/2010/main" val="0"/>
                                     </a:ext>
                                     <a:ext uri="{837473B0-CC2E-450A-ABE3-18F120FF3D39}">
-                                      <a1611:picAttrSrcUrl xmlns:a1611="http://schemas.microsoft.com/office/drawing/2016/11/main" r:id="rId18"/>
+                                      <a1611:picAttrSrcUrl xmlns:a1611="http://schemas.microsoft.com/office/drawing/2016/11/main" r:id="rId22"/>
                                     </a:ext>
                                   </a:extLst>
                                 </a:blip>
@@ -3636,13 +3999,13 @@
                               </pic:cNvPicPr>
                             </pic:nvPicPr>
                             <pic:blipFill>
-                              <a:blip r:embed="rId19" cstate="print">
+                              <a:blip r:embed="rId23" cstate="print">
                                 <a:extLst>
                                   <a:ext uri="{28A0092B-C50C-407E-A947-70E740481C1C}">
                                     <a14:useLocalDpi xmlns:a14="http://schemas.microsoft.com/office/drawing/2010/main" val="0"/>
                                   </a:ext>
                                   <a:ext uri="{837473B0-CC2E-450A-ABE3-18F120FF3D39}">
-                                    <a1611:picAttrSrcUrl xmlns:a1611="http://schemas.microsoft.com/office/drawing/2016/11/main" r:id="rId20"/>
+                                    <a1611:picAttrSrcUrl xmlns:a1611="http://schemas.microsoft.com/office/drawing/2016/11/main" r:id="rId24"/>
                                   </a:ext>
                                 </a:extLst>
                               </a:blip>
@@ -3855,44 +4218,25 @@
           </mc:Choice>
           <mc:Fallback>
             <w:pict>
-              <v:group w14:anchorId="4736855A" id="Group 29" o:spid="_x0000_s1026" style="position:absolute;margin-left:-10.3pt;margin-top:60.9pt;width:483.75pt;height:353.9pt;z-index:251669504" coordsize="61435,44947" o:gfxdata="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">
+              <v:group w14:anchorId="181D1F35" id="Group 29" o:spid="_x0000_s1026" style="position:absolute;margin-left:-10.3pt;margin-top:60.9pt;width:483.75pt;height:353.9pt;z-index:251668480" coordsize="61435,44947" o:gfxdata="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">
                 <v:group id="Group 24" o:spid="_x0000_s1027" style="position:absolute;width:61435;height:44947" coordsize="61435,44947" o:gfxdata="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">
                   <v:group id="Group 22" o:spid="_x0000_s1028" style="position:absolute;width:61435;height:44947" coordsize="61435,44947" o:gfxdata="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">
                     <v:group id="Group 18" o:spid="_x0000_s1029" style="position:absolute;width:61435;height:44947" coordsize="61435,44947" o:gfxdata="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">
                       <v:group id="Group 14" o:spid="_x0000_s1030" style="position:absolute;width:61435;height:27540" coordsize="61435,27540" o:gfxdata="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">
                         <v:group id="Group 10" o:spid="_x0000_s1031" style="position:absolute;left:711;top:508;width:60072;height:25735" coordsize="60072,25735" o:gfxdata="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">
-                          <v:shapetype id="_x0000_t75" coordsize="21600,21600" o:spt="75" o:preferrelative="t" path="m@4@5l@4@11@9@11@9@5xe" filled="f" stroked="f">
-                            <v:stroke joinstyle="miter"/>
-                            <v:formulas>
-                              <v:f eqn="if lineDrawn pixelLineWidth 0"/>
-                              <v:f eqn="sum @0 1 0"/>
-                              <v:f eqn="sum 0 0 @1"/>
-                              <v:f eqn="prod @2 1 2"/>
-                              <v:f eqn="prod @3 21600 pixelWidth"/>
-                              <v:f eqn="prod @3 21600 pixelHeight"/>
-                              <v:f eqn="sum @0 0 1"/>
-                              <v:f eqn="prod @6 1 2"/>
-                              <v:f eqn="prod @7 21600 pixelWidth"/>
-                              <v:f eqn="sum @8 21600 0"/>
-                              <v:f eqn="prod @7 21600 pixelHeight"/>
-                              <v:f eqn="sum @10 21600 0"/>
-                            </v:formulas>
-                            <v:path o:extrusionok="f" gradientshapeok="t" o:connecttype="rect"/>
-                            <o:lock v:ext="edit" aspectratio="t"/>
-                          </v:shapetype>
                           <v:shape id="Picture 6" o:spid="_x0000_s1032" type="#_x0000_t75" style="position:absolute;width:16814;height:10375;visibility:visible;mso-wrap-style:square" o:gfxdata="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" stroked="t" strokecolor="black [3213]">
-                            <v:imagedata r:id="rId21" o:title=""/>
+                            <v:imagedata r:id="rId25" o:title=""/>
                             <v:path arrowok="t"/>
                           </v:shape>
                           <v:shape id="Picture 7" o:spid="_x0000_s1033" type="#_x0000_t75" style="position:absolute;left:19050;width:8813;height:10363;visibility:visible;mso-wrap-style:square" o:gfxdata="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" stroked="t" strokecolor="black [3213]">
-                            <v:imagedata r:id="rId22" o:title=""/>
+                            <v:imagedata r:id="rId26" o:title=""/>
                             <v:path arrowok="t"/>
                           </v:shape>
                           <v:shape id="Picture 8" o:spid="_x0000_s1034" type="#_x0000_t75" style="position:absolute;left:44;top:11340;width:28124;height:14376;visibility:visible;mso-wrap-style:square" o:gfxdata="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">
-                            <v:imagedata r:id="rId23" o:title=""/>
+                            <v:imagedata r:id="rId27" o:title=""/>
                           </v:shape>
                           <v:shape id="Picture 9" o:spid="_x0000_s1035" type="#_x0000_t75" style="position:absolute;left:32945;top:627;width:27127;height:25108;visibility:visible;mso-wrap-style:square" o:gfxdata="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">
-                            <v:imagedata r:id="rId24" o:title=""/>
+                            <v:imagedata r:id="rId28" o:title=""/>
                           </v:shape>
                         </v:group>
                         <v:group id="Group 13" o:spid="_x0000_s1036" style="position:absolute;width:61435;height:27540" coordsize="61435,27540" o:gfxdata="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">
@@ -3901,11 +4245,11 @@
                         </v:group>
                       </v:group>
                       <v:shape id="Picture 15" o:spid="_x0000_s1039" type="#_x0000_t75" style="position:absolute;left:39858;top:34876;width:10065;height:10071;visibility:visible;mso-wrap-style:square" o:gfxdata="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">
-                        <v:imagedata r:id="rId25" o:title=""/>
+                        <v:imagedata r:id="rId29" o:title=""/>
                       </v:shape>
                     </v:group>
                     <v:shape id="Picture 19" o:spid="_x0000_s1040" type="#_x0000_t75" style="position:absolute;left:6213;top:35689;width:15005;height:8437;visibility:visible;mso-wrap-style:square" o:gfxdata="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">
-                      <v:imagedata r:id="rId26" o:title=""/>
+                      <v:imagedata r:id="rId30" o:title=""/>
                     </v:shape>
                   </v:group>
                   <v:shapetype id="_x0000_t32" coordsize="21600,21600" o:spt="32" o:oned="t" path="m,l21600,21600e" filled="f">
@@ -3967,6 +4311,7 @@
       <w:pPr>
         <w:bidi w:val="0"/>
       </w:pPr>
+      <w:bookmarkStart w:id="6" w:name="_GoBack"/>
       <w:r>
         <w:rPr>
           <w:noProof/>
@@ -3974,7 +4319,7 @@
         <mc:AlternateContent>
           <mc:Choice Requires="wpg">
             <w:drawing>
-              <wp:anchor distT="0" distB="0" distL="114300" distR="114300" simplePos="0" relativeHeight="251675648" behindDoc="0" locked="0" layoutInCell="1" allowOverlap="1" wp14:anchorId="5141F139" wp14:editId="7D716070">
+              <wp:anchor distT="0" distB="0" distL="114300" distR="114300" simplePos="0" relativeHeight="251674624" behindDoc="0" locked="0" layoutInCell="1" allowOverlap="1" wp14:anchorId="5141F139" wp14:editId="4EF5861F">
                 <wp:simplePos x="0" y="0"/>
                 <wp:positionH relativeFrom="column">
                   <wp:posOffset>1804670</wp:posOffset>
@@ -3985,7 +4330,9 @@
                 <wp:extent cx="2032000" cy="604520"/>
                 <wp:effectExtent l="0" t="0" r="6350" b="5080"/>
                 <wp:wrapNone/>
-                <wp:docPr id="34" name="Group 34"/>
+                <wp:docPr id="34" name="Group 34">
+                  <a:hlinkClick xmlns:a="http://schemas.openxmlformats.org/drawingml/2006/main" r:id="rId31"/>
+                </wp:docPr>
                 <wp:cNvGraphicFramePr/>
                 <a:graphic xmlns:a="http://schemas.openxmlformats.org/drawingml/2006/main">
                   <a:graphicData uri="http://schemas.microsoft.com/office/word/2010/wordprocessingGroup">
@@ -4001,7 +4348,7 @@
                       </wpg:grpSpPr>
                       <wpg:grpSp>
                         <wpg:cNvPr id="33" name="Group 33">
-                          <a:hlinkClick r:id="rId27"/>
+                          <a:hlinkClick r:id="rId31"/>
                         </wpg:cNvPr>
                         <wpg:cNvGrpSpPr/>
                         <wpg:grpSpPr>
@@ -4065,13 +4412,13 @@
                             </pic:cNvPicPr>
                           </pic:nvPicPr>
                           <pic:blipFill>
-                            <a:blip r:embed="rId19" cstate="print">
+                            <a:blip r:embed="rId23" cstate="print">
                               <a:extLst>
                                 <a:ext uri="{28A0092B-C50C-407E-A947-70E740481C1C}">
                                   <a14:useLocalDpi xmlns:a14="http://schemas.microsoft.com/office/drawing/2010/main" val="0"/>
                                 </a:ext>
                                 <a:ext uri="{837473B0-CC2E-450A-ABE3-18F120FF3D39}">
-                                  <a1611:picAttrSrcUrl xmlns:a1611="http://schemas.microsoft.com/office/drawing/2016/11/main" r:id="rId20"/>
+                                  <a1611:picAttrSrcUrl xmlns:a1611="http://schemas.microsoft.com/office/drawing/2016/11/main" r:id="rId24"/>
                                 </a:ext>
                               </a:extLst>
                             </a:blip>
@@ -4157,20 +4504,16 @@
           </mc:Choice>
           <mc:Fallback>
             <w:pict>
-              <v:group w14:anchorId="5141F139" id="Group 34" o:spid="_x0000_s1026" style="position:absolute;margin-left:142.1pt;margin-top:26.4pt;width:160pt;height:47.6pt;z-index:251675648" coordsize="20320,6045" o:gfxdata="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">
-                <v:group id="Group 33" o:spid="_x0000_s1027" href="https://github.com/julianewaied/Real-Time-Systems-Lab" style="position:absolute;width:20320;height:5803" coordsize="20326,5803" o:gfxdata="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" o:button="t">
-                  <v:roundrect id="Rectangle: Rounded Corners 32" o:spid="_x0000_s1028" style="position:absolute;width:20326;height:5803;visibility:visible;mso-wrap-style:square;v-text-anchor:middle" arcsize="22394f" o:gfxdata="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" fillcolor="#f2f2f2 [3052]" stroked="f" strokeweight="4.5pt">
+              <v:group w14:anchorId="5141F139" id="Group 34" o:spid="_x0000_s1030" href="https://github.com/julianewaied/Real-Time-Systems-Lab" style="position:absolute;margin-left:142.1pt;margin-top:26.4pt;width:160pt;height:47.6pt;z-index:251674624" coordsize="20320,6045" o:gfxdata="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" o:button="t">
+                <v:group id="Group 33" o:spid="_x0000_s1031" href="https://github.com/julianewaied/Real-Time-Systems-Lab" style="position:absolute;width:20320;height:5803" coordsize="20326,5803" o:gfxdata="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" o:button="t">
+                  <v:roundrect id="Rectangle: Rounded Corners 32" o:spid="_x0000_s1032" style="position:absolute;width:20326;height:5803;visibility:visible;mso-wrap-style:square;v-text-anchor:middle" arcsize="22394f" o:gfxdata="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" fillcolor="#f2f2f2 [3052]" stroked="f" strokeweight="4.5pt">
                     <v:stroke joinstyle="miter"/>
                   </v:roundrect>
-                  <v:shape id="Picture 31" o:spid="_x0000_s1029" type="#_x0000_t75" style="position:absolute;left:13758;top:1028;width:6367;height:3577;visibility:visible;mso-wrap-style:square" o:gfxdata="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" strokeweight="4.5pt">
-                    <v:imagedata r:id="rId26" o:title=""/>
+                  <v:shape id="Picture 31" o:spid="_x0000_s1033" type="#_x0000_t75" style="position:absolute;left:13758;top:1028;width:6367;height:3577;visibility:visible;mso-wrap-style:square" o:gfxdata="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" strokeweight="4.5pt">
+                    <v:imagedata r:id="rId30" o:title=""/>
                   </v:shape>
                 </v:group>
-                <v:shapetype id="_x0000_t202" coordsize="21600,21600" o:spt="202" path="m,l,21600r21600,l21600,xe">
-                  <v:stroke joinstyle="miter"/>
-                  <v:path gradientshapeok="t" o:connecttype="rect"/>
-                </v:shapetype>
-                <v:shape id="Text Box 2" o:spid="_x0000_s1030" type="#_x0000_t202" style="position:absolute;left:296;top:1016;width:15062;height:5029;visibility:visible;mso-wrap-style:square;v-text-anchor:top" o:gfxdata="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" filled="f" stroked="f">
+                <v:shape id="Text Box 2" o:spid="_x0000_s1034" type="#_x0000_t202" style="position:absolute;left:296;top:1016;width:15062;height:5029;visibility:visible;mso-wrap-style:square;v-text-anchor:top" o:gfxdata="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" filled="f" stroked="f">
                   <v:textbox style="mso-fit-shape-to-text:t">
                     <w:txbxContent>
                       <w:p>
@@ -4208,6 +4551,7 @@
           </mc:Fallback>
         </mc:AlternateContent>
       </w:r>
+      <w:bookmarkEnd w:id="6"/>
     </w:p>
     <w:p>
       <w:pPr>
@@ -4224,24 +4568,195 @@
         <w:pStyle w:val="Heading2"/>
         <w:bidi w:val="0"/>
       </w:pPr>
+      <w:bookmarkStart w:id="7" w:name="_Toc140790471"/>
       <w:r>
         <w:lastRenderedPageBreak/>
         <w:t>Implementing CSV reader class</w:t>
       </w:r>
-    </w:p>
-    <w:p>
-      <w:pPr>
-        <w:bidi w:val="0"/>
-      </w:pPr>
+      <w:bookmarkEnd w:id="7"/>
+    </w:p>
+    <w:p>
+      <w:pPr>
+        <w:bidi w:val="0"/>
+      </w:pPr>
+      <w:r>
+        <w:t xml:space="preserve">We implemented a simple C++ </w:t>
+      </w:r>
+      <w:proofErr w:type="gramStart"/>
+      <w:r>
+        <w:t>object oriented</w:t>
+      </w:r>
+      <w:proofErr w:type="gramEnd"/>
+      <w:r>
+        <w:t xml:space="preserve"> interface in which we have a file object and a few operations to do on it:</w:t>
+      </w:r>
+    </w:p>
+    <w:p>
+      <w:pPr>
+        <w:pStyle w:val="ListParagraph"/>
+        <w:numPr>
+          <w:ilvl w:val="0"/>
+          <w:numId w:val="5"/>
+        </w:numPr>
+        <w:bidi w:val="0"/>
+      </w:pPr>
+      <w:r>
+        <w:t>Opening the file</w:t>
+      </w:r>
+    </w:p>
+    <w:p>
+      <w:pPr>
+        <w:pStyle w:val="ListParagraph"/>
+        <w:numPr>
+          <w:ilvl w:val="0"/>
+          <w:numId w:val="5"/>
+        </w:numPr>
+        <w:bidi w:val="0"/>
+      </w:pPr>
+      <w:r>
+        <w:t>Closing a file</w:t>
+      </w:r>
+    </w:p>
+    <w:p>
+      <w:pPr>
+        <w:pStyle w:val="ListParagraph"/>
+        <w:numPr>
+          <w:ilvl w:val="0"/>
+          <w:numId w:val="5"/>
+        </w:numPr>
+        <w:bidi w:val="0"/>
+      </w:pPr>
+      <w:r>
+        <w:t>Changing path</w:t>
+      </w:r>
+    </w:p>
+    <w:p>
+      <w:pPr>
+        <w:pStyle w:val="ListParagraph"/>
+        <w:numPr>
+          <w:ilvl w:val="0"/>
+          <w:numId w:val="5"/>
+        </w:numPr>
+        <w:bidi w:val="0"/>
+      </w:pPr>
+      <w:r>
+        <w:t>Reading all the file</w:t>
+      </w:r>
+    </w:p>
+    <w:p>
+      <w:pPr>
+        <w:pStyle w:val="ListParagraph"/>
+        <w:numPr>
+          <w:ilvl w:val="0"/>
+          <w:numId w:val="5"/>
+        </w:numPr>
+        <w:bidi w:val="0"/>
+      </w:pPr>
+      <w:r>
+        <w:t>Reading a specific range of frames from a file</w:t>
+      </w:r>
+    </w:p>
+    <w:p>
+      <w:pPr>
+        <w:pStyle w:val="ListParagraph"/>
+        <w:bidi w:val="0"/>
+        <w:ind w:left="0"/>
+      </w:pPr>
+      <w:r>
+        <w:t>Notice that every contiguous amount of lines represents a matrix of motion vectors for all the macro blocks between two frames, so we return a vector of matrices of pairs (</w:t>
+      </w:r>
+      <m:oMath>
+        <m:sSub>
+          <m:sSubPr>
+            <m:ctrlPr>
+              <w:rPr>
+                <w:rFonts w:ascii="Latin Modern Math" w:hAnsi="Latin Modern Math"/>
+                <w:i/>
+              </w:rPr>
+            </m:ctrlPr>
+          </m:sSubPr>
+          <m:e>
+            <m:r>
+              <w:rPr>
+                <w:rFonts w:ascii="Latin Modern Math" w:hAnsi="Latin Modern Math"/>
+              </w:rPr>
+              <m:t>d</m:t>
+            </m:r>
+          </m:e>
+          <m:sub>
+            <m:r>
+              <w:rPr>
+                <w:rFonts w:ascii="Latin Modern Math" w:hAnsi="Latin Modern Math"/>
+              </w:rPr>
+              <m:t>x</m:t>
+            </m:r>
+          </m:sub>
+        </m:sSub>
+        <m:r>
+          <w:rPr>
+            <w:rFonts w:ascii="Latin Modern Math" w:hAnsi="Latin Modern Math"/>
+          </w:rPr>
+          <m:t>,</m:t>
+        </m:r>
+        <m:sSub>
+          <m:sSubPr>
+            <m:ctrlPr>
+              <w:rPr>
+                <w:rFonts w:ascii="Latin Modern Math" w:hAnsi="Latin Modern Math"/>
+                <w:i/>
+              </w:rPr>
+            </m:ctrlPr>
+          </m:sSubPr>
+          <m:e>
+            <m:r>
+              <w:rPr>
+                <w:rFonts w:ascii="Latin Modern Math" w:hAnsi="Latin Modern Math"/>
+              </w:rPr>
+              <m:t>d</m:t>
+            </m:r>
+          </m:e>
+          <m:sub>
+            <m:r>
+              <w:rPr>
+                <w:rFonts w:ascii="Latin Modern Math" w:hAnsi="Latin Modern Math"/>
+              </w:rPr>
+              <m:t>y</m:t>
+            </m:r>
+          </m:sub>
+        </m:sSub>
+        <m:r>
+          <w:rPr>
+            <w:rFonts w:ascii="Latin Modern Math" w:hAnsi="Latin Modern Math"/>
+          </w:rPr>
+          <m:t>,SAD</m:t>
+        </m:r>
+        <m:r>
+          <w:rPr>
+            <w:rFonts w:ascii="Latin Modern Math" w:hAnsi="Latin Modern Math"/>
+          </w:rPr>
+          <m:t>)</m:t>
+        </m:r>
+      </m:oMath>
+      <w:r>
+        <w:rPr>
+          <w:rFonts w:eastAsiaTheme="minorEastAsia"/>
+        </w:rPr>
+        <w:t xml:space="preserve">. </w:t>
+      </w:r>
+      <w:r>
+        <w:t>Notice that this data structure might change in the future, but for the current time it is enough.</w:t>
+      </w:r>
     </w:p>
     <w:p>
       <w:pPr>
         <w:pStyle w:val="Heading1"/>
         <w:bidi w:val="0"/>
       </w:pPr>
+      <w:bookmarkStart w:id="8" w:name="_Toc140790472"/>
       <w:r>
         <w:t>Next Week's Tasks</w:t>
       </w:r>
+      <w:bookmarkEnd w:id="8"/>
     </w:p>
     <w:p>
       <w:pPr>
@@ -4282,10 +4797,7 @@
         <w:bidi w:val="0"/>
       </w:pPr>
       <w:r>
-        <w:t xml:space="preserve"> </w:t>
-      </w:r>
-      <w:r>
-        <w:t>Installing Eigen library for matrix calculations</w:t>
+        <w:t>Understanding video files format and how to extract the frames</w:t>
       </w:r>
     </w:p>
     <w:p>
@@ -4298,15 +4810,24 @@
         <w:bidi w:val="0"/>
       </w:pPr>
       <w:r>
-        <w:t>Implementing the calculations</w:t>
-      </w:r>
-      <w:bookmarkStart w:id="6" w:name="_GoBack"/>
-      <w:bookmarkEnd w:id="6"/>
-    </w:p>
-    <w:p>
-      <w:pPr>
-        <w:bidi w:val="0"/>
-      </w:pPr>
+        <w:t xml:space="preserve"> </w:t>
+      </w:r>
+      <w:r>
+        <w:t>Installing Eigen library for matrix calculations</w:t>
+      </w:r>
+    </w:p>
+    <w:p>
+      <w:pPr>
+        <w:pStyle w:val="ListParagraph"/>
+        <w:numPr>
+          <w:ilvl w:val="0"/>
+          <w:numId w:val="4"/>
+        </w:numPr>
+        <w:bidi w:val="0"/>
+      </w:pPr>
+      <w:r>
+        <w:t>Implementing video files interface</w:t>
+      </w:r>
     </w:p>
     <w:p>
       <w:pPr>
@@ -4364,7 +4885,7 @@
       </w:pPr>
     </w:p>
     <w:sectPr>
-      <w:footerReference w:type="first" r:id="rId28"/>
+      <w:footerReference w:type="first" r:id="rId32"/>
       <w:pgSz w:w="11906" w:h="16838"/>
       <w:pgMar w:top="1440" w:right="1440" w:bottom="1440" w:left="1440" w:header="708" w:footer="708" w:gutter="0"/>
       <w:cols w:space="708"/>
@@ -4427,7 +4948,7 @@
       <w:rPr>
         <w:noProof/>
       </w:rPr>
-      <w:t>7/20/2023</w:t>
+      <w:t>7/21/2023</w:t>
     </w:r>
     <w:r>
       <w:rPr>
@@ -4894,6 +5415,119 @@
       </w:pPr>
     </w:lvl>
   </w:abstractNum>
+  <w:abstractNum w:abstractNumId="4" w15:restartNumberingAfterBreak="0">
+    <w:nsid w:val="5859180F"/>
+    <w:multiLevelType w:val="hybridMultilevel"/>
+    <w:tmpl w:val="5A221D30"/>
+    <w:lvl w:ilvl="0" w:tplc="C1C2BFB2">
+      <w:start w:val="1"/>
+      <w:numFmt w:val="bullet"/>
+      <w:lvlText w:val=""/>
+      <w:lvlJc w:val="left"/>
+      <w:pPr>
+        <w:ind w:left="720" w:hanging="360"/>
+      </w:pPr>
+      <w:rPr>
+        <w:rFonts w:ascii="Wingdings" w:hAnsi="Wingdings" w:hint="default"/>
+      </w:rPr>
+    </w:lvl>
+    <w:lvl w:ilvl="1" w:tplc="04090003" w:tentative="1">
+      <w:start w:val="1"/>
+      <w:numFmt w:val="bullet"/>
+      <w:lvlText w:val="o"/>
+      <w:lvlJc w:val="left"/>
+      <w:pPr>
+        <w:ind w:left="1440" w:hanging="360"/>
+      </w:pPr>
+      <w:rPr>
+        <w:rFonts w:ascii="Courier New" w:hAnsi="Courier New" w:cs="Courier New" w:hint="default"/>
+      </w:rPr>
+    </w:lvl>
+    <w:lvl w:ilvl="2" w:tplc="04090005" w:tentative="1">
+      <w:start w:val="1"/>
+      <w:numFmt w:val="bullet"/>
+      <w:lvlText w:val=""/>
+      <w:lvlJc w:val="left"/>
+      <w:pPr>
+        <w:ind w:left="2160" w:hanging="360"/>
+      </w:pPr>
+      <w:rPr>
+        <w:rFonts w:ascii="Wingdings" w:hAnsi="Wingdings" w:hint="default"/>
+      </w:rPr>
+    </w:lvl>
+    <w:lvl w:ilvl="3" w:tplc="04090001" w:tentative="1">
+      <w:start w:val="1"/>
+      <w:numFmt w:val="bullet"/>
+      <w:lvlText w:val=""/>
+      <w:lvlJc w:val="left"/>
+      <w:pPr>
+        <w:ind w:left="2880" w:hanging="360"/>
+      </w:pPr>
+      <w:rPr>
+        <w:rFonts w:ascii="Symbol" w:hAnsi="Symbol" w:hint="default"/>
+      </w:rPr>
+    </w:lvl>
+    <w:lvl w:ilvl="4" w:tplc="04090003" w:tentative="1">
+      <w:start w:val="1"/>
+      <w:numFmt w:val="bullet"/>
+      <w:lvlText w:val="o"/>
+      <w:lvlJc w:val="left"/>
+      <w:pPr>
+        <w:ind w:left="3600" w:hanging="360"/>
+      </w:pPr>
+      <w:rPr>
+        <w:rFonts w:ascii="Courier New" w:hAnsi="Courier New" w:cs="Courier New" w:hint="default"/>
+      </w:rPr>
+    </w:lvl>
+    <w:lvl w:ilvl="5" w:tplc="04090005" w:tentative="1">
+      <w:start w:val="1"/>
+      <w:numFmt w:val="bullet"/>
+      <w:lvlText w:val=""/>
+      <w:lvlJc w:val="left"/>
+      <w:pPr>
+        <w:ind w:left="4320" w:hanging="360"/>
+      </w:pPr>
+      <w:rPr>
+        <w:rFonts w:ascii="Wingdings" w:hAnsi="Wingdings" w:hint="default"/>
+      </w:rPr>
+    </w:lvl>
+    <w:lvl w:ilvl="6" w:tplc="04090001" w:tentative="1">
+      <w:start w:val="1"/>
+      <w:numFmt w:val="bullet"/>
+      <w:lvlText w:val=""/>
+      <w:lvlJc w:val="left"/>
+      <w:pPr>
+        <w:ind w:left="5040" w:hanging="360"/>
+      </w:pPr>
+      <w:rPr>
+        <w:rFonts w:ascii="Symbol" w:hAnsi="Symbol" w:hint="default"/>
+      </w:rPr>
+    </w:lvl>
+    <w:lvl w:ilvl="7" w:tplc="04090003" w:tentative="1">
+      <w:start w:val="1"/>
+      <w:numFmt w:val="bullet"/>
+      <w:lvlText w:val="o"/>
+      <w:lvlJc w:val="left"/>
+      <w:pPr>
+        <w:ind w:left="5760" w:hanging="360"/>
+      </w:pPr>
+      <w:rPr>
+        <w:rFonts w:ascii="Courier New" w:hAnsi="Courier New" w:cs="Courier New" w:hint="default"/>
+      </w:rPr>
+    </w:lvl>
+    <w:lvl w:ilvl="8" w:tplc="04090005" w:tentative="1">
+      <w:start w:val="1"/>
+      <w:numFmt w:val="bullet"/>
+      <w:lvlText w:val=""/>
+      <w:lvlJc w:val="left"/>
+      <w:pPr>
+        <w:ind w:left="6480" w:hanging="360"/>
+      </w:pPr>
+      <w:rPr>
+        <w:rFonts w:ascii="Wingdings" w:hAnsi="Wingdings" w:hint="default"/>
+      </w:rPr>
+    </w:lvl>
+  </w:abstractNum>
   <w:num w:numId="1">
     <w:abstractNumId w:val="1"/>
   </w:num>
@@ -4905,6 +5539,9 @@
   </w:num>
   <w:num w:numId="4">
     <w:abstractNumId w:val="2"/>
+  </w:num>
+  <w:num w:numId="5">
+    <w:abstractNumId w:val="4"/>
   </w:num>
 </w:numbering>
 </file>
@@ -5964,7 +6601,7 @@
 </file>
 
 <file path=customXml/itemProps1.xml><?xml version="1.0" encoding="utf-8"?>
-<ds:datastoreItem xmlns:ds="http://schemas.openxmlformats.org/officeDocument/2006/customXml" ds:itemID="{92FA66BA-44C5-41EB-AD3A-ED6895B9274A}">
+<ds:datastoreItem xmlns:ds="http://schemas.openxmlformats.org/officeDocument/2006/customXml" ds:itemID="{9F30C917-56EB-4B94-AF70-15D3A3508D02}">
   <ds:schemaRefs>
     <ds:schemaRef ds:uri="http://schemas.openxmlformats.org/officeDocument/2006/bibliography"/>
   </ds:schemaRefs>

</xml_diff>